<commit_message>
moved non pitch shift stuff
</commit_message>
<xml_diff>
--- a/Deliverables/Pitch Shifter Control.docx
+++ b/Deliverables/Pitch Shifter Control.docx
@@ -70,8 +70,6 @@
           </wp:inline>
         </w:drawing>
       </w:r>
-      <w:bookmarkStart w:id="0" w:name="_GoBack"/>
-      <w:bookmarkEnd w:id="0"/>
     </w:p>
     <w:p>
       <w:pPr>
@@ -602,6 +600,7 @@
       <w:pPr>
         <w:spacing w:line="276" w:lineRule="auto"/>
       </w:pPr>
+      <w:bookmarkStart w:id="0" w:name="_GoBack"/>
       <w:r>
         <w:rPr>
           <w:noProof/>
@@ -655,11 +654,16 @@
           </wp:inline>
         </w:drawing>
       </w:r>
-    </w:p>
-    <w:p>
-      <w:pPr>
-        <w:spacing w:line="276" w:lineRule="auto"/>
-        <w:ind w:left="360"/>
+      <w:bookmarkEnd w:id="0"/>
+    </w:p>
+    <w:p>
+      <w:pPr>
+        <w:pStyle w:val="ListParagraph"/>
+        <w:numPr>
+          <w:ilvl w:val="0"/>
+          <w:numId w:val="7"/>
+        </w:numPr>
+        <w:spacing w:line="276" w:lineRule="auto"/>
       </w:pPr>
       <w:r>
         <w:rPr>
@@ -673,8 +677,12 @@
     </w:p>
     <w:p>
       <w:pPr>
-        <w:spacing w:line="276" w:lineRule="auto"/>
-        <w:ind w:left="1080"/>
+        <w:pStyle w:val="ListParagraph"/>
+        <w:numPr>
+          <w:ilvl w:val="1"/>
+          <w:numId w:val="7"/>
+        </w:numPr>
+        <w:spacing w:line="276" w:lineRule="auto"/>
       </w:pPr>
       <w:r>
         <w:t>User an input tempo and key note frequency</w:t>
@@ -682,8 +690,12 @@
     </w:p>
     <w:p>
       <w:pPr>
-        <w:spacing w:line="276" w:lineRule="auto"/>
-        <w:ind w:left="360"/>
+        <w:pStyle w:val="ListParagraph"/>
+        <w:numPr>
+          <w:ilvl w:val="0"/>
+          <w:numId w:val="7"/>
+        </w:numPr>
+        <w:spacing w:line="276" w:lineRule="auto"/>
       </w:pPr>
       <w:r>
         <w:rPr>
@@ -697,8 +709,12 @@
     </w:p>
     <w:p>
       <w:pPr>
-        <w:spacing w:line="276" w:lineRule="auto"/>
-        <w:ind w:left="360"/>
+        <w:pStyle w:val="ListParagraph"/>
+        <w:numPr>
+          <w:ilvl w:val="0"/>
+          <w:numId w:val="7"/>
+        </w:numPr>
+        <w:spacing w:line="276" w:lineRule="auto"/>
       </w:pPr>
       <w:r>
         <w:rPr>
@@ -712,8 +728,12 @@
     </w:p>
     <w:p>
       <w:pPr>
-        <w:spacing w:line="276" w:lineRule="auto"/>
-        <w:ind w:left="1080"/>
+        <w:pStyle w:val="ListParagraph"/>
+        <w:numPr>
+          <w:ilvl w:val="1"/>
+          <w:numId w:val="7"/>
+        </w:numPr>
+        <w:spacing w:line="276" w:lineRule="auto"/>
       </w:pPr>
       <w:r>
         <w:t>User can input sample start and end points</w:t>
@@ -721,8 +741,12 @@
     </w:p>
     <w:p>
       <w:pPr>
-        <w:spacing w:line="276" w:lineRule="auto"/>
-        <w:ind w:left="360"/>
+        <w:pStyle w:val="ListParagraph"/>
+        <w:numPr>
+          <w:ilvl w:val="0"/>
+          <w:numId w:val="7"/>
+        </w:numPr>
+        <w:spacing w:line="276" w:lineRule="auto"/>
       </w:pPr>
       <w:r>
         <w:rPr>
@@ -736,8 +760,12 @@
     </w:p>
     <w:p>
       <w:pPr>
-        <w:spacing w:line="276" w:lineRule="auto"/>
-        <w:ind w:left="360"/>
+        <w:pStyle w:val="ListParagraph"/>
+        <w:numPr>
+          <w:ilvl w:val="0"/>
+          <w:numId w:val="7"/>
+        </w:numPr>
+        <w:spacing w:line="276" w:lineRule="auto"/>
       </w:pPr>
       <w:r>
         <w:rPr>
@@ -751,8 +779,12 @@
     </w:p>
     <w:p>
       <w:pPr>
-        <w:spacing w:line="276" w:lineRule="auto"/>
-        <w:ind w:left="360"/>
+        <w:pStyle w:val="ListParagraph"/>
+        <w:numPr>
+          <w:ilvl w:val="0"/>
+          <w:numId w:val="7"/>
+        </w:numPr>
+        <w:spacing w:line="276" w:lineRule="auto"/>
       </w:pPr>
       <w:r>
         <w:rPr>
@@ -769,8 +801,12 @@
     </w:p>
     <w:p>
       <w:pPr>
-        <w:spacing w:line="276" w:lineRule="auto"/>
-        <w:ind w:left="1080"/>
+        <w:pStyle w:val="ListParagraph"/>
+        <w:numPr>
+          <w:ilvl w:val="1"/>
+          <w:numId w:val="7"/>
+        </w:numPr>
+        <w:spacing w:line="276" w:lineRule="auto"/>
       </w:pPr>
       <w:r>
         <w:t>User can set COM port</w:t>
@@ -778,8 +814,12 @@
     </w:p>
     <w:p>
       <w:pPr>
-        <w:spacing w:line="276" w:lineRule="auto"/>
-        <w:ind w:left="1080"/>
+        <w:pStyle w:val="ListParagraph"/>
+        <w:numPr>
+          <w:ilvl w:val="1"/>
+          <w:numId w:val="7"/>
+        </w:numPr>
+        <w:spacing w:line="276" w:lineRule="auto"/>
       </w:pPr>
       <w:r>
         <w:t xml:space="preserve">Receive, then press KEY3 on hardware to send switch </w:t>
@@ -795,8 +835,12 @@
     </w:p>
     <w:p>
       <w:pPr>
-        <w:spacing w:line="276" w:lineRule="auto"/>
-        <w:ind w:left="1080"/>
+        <w:pStyle w:val="ListParagraph"/>
+        <w:numPr>
+          <w:ilvl w:val="1"/>
+          <w:numId w:val="7"/>
+        </w:numPr>
+        <w:spacing w:line="276" w:lineRule="auto"/>
       </w:pPr>
       <w:r>
         <w:t>Audio sample is used when in Sample Mode</w:t>
@@ -804,8 +848,12 @@
     </w:p>
     <w:p>
       <w:pPr>
-        <w:spacing w:line="276" w:lineRule="auto"/>
-        <w:ind w:left="360"/>
+        <w:pStyle w:val="ListParagraph"/>
+        <w:numPr>
+          <w:ilvl w:val="0"/>
+          <w:numId w:val="7"/>
+        </w:numPr>
+        <w:spacing w:line="276" w:lineRule="auto"/>
       </w:pPr>
       <w:r>
         <w:rPr>
@@ -1013,6 +1061,92 @@
     </w:lvl>
   </w:abstractNum>
   <w:abstractNum w:abstractNumId="1">
+    <w:nsid w:val="1A1B3F11"/>
+    <w:multiLevelType w:val="hybridMultilevel"/>
+    <w:tmpl w:val="437C761E"/>
+    <w:lvl w:ilvl="0" w:tplc="0409000F">
+      <w:start w:val="1"/>
+      <w:numFmt w:val="decimal"/>
+      <w:lvlText w:val="%1."/>
+      <w:lvlJc w:val="left"/>
+      <w:pPr>
+        <w:ind w:left="720" w:hanging="360"/>
+      </w:pPr>
+    </w:lvl>
+    <w:lvl w:ilvl="1" w:tplc="04090019">
+      <w:start w:val="1"/>
+      <w:numFmt w:val="lowerLetter"/>
+      <w:lvlText w:val="%2."/>
+      <w:lvlJc w:val="left"/>
+      <w:pPr>
+        <w:ind w:left="1440" w:hanging="360"/>
+      </w:pPr>
+    </w:lvl>
+    <w:lvl w:ilvl="2" w:tplc="0409001B" w:tentative="1">
+      <w:start w:val="1"/>
+      <w:numFmt w:val="lowerRoman"/>
+      <w:lvlText w:val="%3."/>
+      <w:lvlJc w:val="right"/>
+      <w:pPr>
+        <w:ind w:left="2160" w:hanging="180"/>
+      </w:pPr>
+    </w:lvl>
+    <w:lvl w:ilvl="3" w:tplc="0409000F" w:tentative="1">
+      <w:start w:val="1"/>
+      <w:numFmt w:val="decimal"/>
+      <w:lvlText w:val="%4."/>
+      <w:lvlJc w:val="left"/>
+      <w:pPr>
+        <w:ind w:left="2880" w:hanging="360"/>
+      </w:pPr>
+    </w:lvl>
+    <w:lvl w:ilvl="4" w:tplc="04090019" w:tentative="1">
+      <w:start w:val="1"/>
+      <w:numFmt w:val="lowerLetter"/>
+      <w:lvlText w:val="%5."/>
+      <w:lvlJc w:val="left"/>
+      <w:pPr>
+        <w:ind w:left="3600" w:hanging="360"/>
+      </w:pPr>
+    </w:lvl>
+    <w:lvl w:ilvl="5" w:tplc="0409001B" w:tentative="1">
+      <w:start w:val="1"/>
+      <w:numFmt w:val="lowerRoman"/>
+      <w:lvlText w:val="%6."/>
+      <w:lvlJc w:val="right"/>
+      <w:pPr>
+        <w:ind w:left="4320" w:hanging="180"/>
+      </w:pPr>
+    </w:lvl>
+    <w:lvl w:ilvl="6" w:tplc="0409000F" w:tentative="1">
+      <w:start w:val="1"/>
+      <w:numFmt w:val="decimal"/>
+      <w:lvlText w:val="%7."/>
+      <w:lvlJc w:val="left"/>
+      <w:pPr>
+        <w:ind w:left="5040" w:hanging="360"/>
+      </w:pPr>
+    </w:lvl>
+    <w:lvl w:ilvl="7" w:tplc="04090019" w:tentative="1">
+      <w:start w:val="1"/>
+      <w:numFmt w:val="lowerLetter"/>
+      <w:lvlText w:val="%8."/>
+      <w:lvlJc w:val="left"/>
+      <w:pPr>
+        <w:ind w:left="5760" w:hanging="360"/>
+      </w:pPr>
+    </w:lvl>
+    <w:lvl w:ilvl="8" w:tplc="0409001B" w:tentative="1">
+      <w:start w:val="1"/>
+      <w:numFmt w:val="lowerRoman"/>
+      <w:lvlText w:val="%9."/>
+      <w:lvlJc w:val="right"/>
+      <w:pPr>
+        <w:ind w:left="6480" w:hanging="180"/>
+      </w:pPr>
+    </w:lvl>
+  </w:abstractNum>
+  <w:abstractNum w:abstractNumId="2">
     <w:nsid w:val="47B825E5"/>
     <w:multiLevelType w:val="hybridMultilevel"/>
     <w:tmpl w:val="C7E6641C"/>
@@ -1125,7 +1259,7 @@
       </w:rPr>
     </w:lvl>
   </w:abstractNum>
-  <w:abstractNum w:abstractNumId="2">
+  <w:abstractNum w:abstractNumId="3">
     <w:nsid w:val="496972A1"/>
     <w:multiLevelType w:val="hybridMultilevel"/>
     <w:tmpl w:val="D910BFC0"/>
@@ -1238,7 +1372,7 @@
       </w:rPr>
     </w:lvl>
   </w:abstractNum>
-  <w:abstractNum w:abstractNumId="3">
+  <w:abstractNum w:abstractNumId="4">
     <w:nsid w:val="54522286"/>
     <w:multiLevelType w:val="hybridMultilevel"/>
     <w:tmpl w:val="461AD960"/>
@@ -1351,7 +1485,7 @@
       </w:rPr>
     </w:lvl>
   </w:abstractNum>
-  <w:abstractNum w:abstractNumId="4">
+  <w:abstractNum w:abstractNumId="5">
     <w:nsid w:val="6D494849"/>
     <w:multiLevelType w:val="hybridMultilevel"/>
     <w:tmpl w:val="71F2BDA0"/>
@@ -1464,7 +1598,7 @@
       </w:rPr>
     </w:lvl>
   </w:abstractNum>
-  <w:abstractNum w:abstractNumId="5">
+  <w:abstractNum w:abstractNumId="6">
     <w:nsid w:val="6F89262A"/>
     <w:multiLevelType w:val="hybridMultilevel"/>
     <w:tmpl w:val="8F9235C6"/>
@@ -1551,22 +1685,25 @@
     </w:lvl>
   </w:abstractNum>
   <w:num w:numId="1">
-    <w:abstractNumId w:val="4"/>
+    <w:abstractNumId w:val="5"/>
   </w:num>
   <w:num w:numId="2">
     <w:abstractNumId w:val="0"/>
   </w:num>
   <w:num w:numId="3">
+    <w:abstractNumId w:val="4"/>
+  </w:num>
+  <w:num w:numId="4">
     <w:abstractNumId w:val="3"/>
   </w:num>
-  <w:num w:numId="4">
+  <w:num w:numId="5">
     <w:abstractNumId w:val="2"/>
   </w:num>
-  <w:num w:numId="5">
+  <w:num w:numId="6">
+    <w:abstractNumId w:val="6"/>
+  </w:num>
+  <w:num w:numId="7">
     <w:abstractNumId w:val="1"/>
-  </w:num>
-  <w:num w:numId="6">
-    <w:abstractNumId w:val="5"/>
   </w:num>
 </w:numbering>
 </file>

</xml_diff>